<commit_message>
new interview questions added
</commit_message>
<xml_diff>
--- a/src/main/java/com/tesco/integration/hcm_jda/ds/sort/Quick-sort.docx
+++ b/src/main/java/com/tesco/integration/hcm_jda/ds/sort/Quick-sort.docx
@@ -372,7 +372,6 @@
         <w:t xml:space="preserve"> </w:t>
       </w:r>
     </w:p>
-    <w:p/>
     <w:p>
       <w:r>
         <w:t xml:space="preserve">            // Recursively sort the </w:t>
@@ -426,7 +425,12 @@
       </w:r>
       <w:proofErr w:type="spellEnd"/>
       <w:r>
-        <w:t>, pi + 1, high);</w:t>
+        <w:t>, pi + 1, high</w:t>
+      </w:r>
+      <w:bookmarkStart w:id="0" w:name="_GoBack"/>
+      <w:bookmarkEnd w:id="0"/>
+      <w:r>
+        <w:t>);</w:t>
       </w:r>
     </w:p>
     <w:p>
@@ -669,7 +673,6 @@
         <w:t xml:space="preserve">        }</w:t>
       </w:r>
     </w:p>
-    <w:p/>
     <w:p>
       <w:r>
         <w:t xml:space="preserve">        // Place pivot in correct position</w:t>
@@ -695,14 +698,12 @@
       <w:r>
         <w:t xml:space="preserve">  </w:t>
       </w:r>
-      <w:bookmarkStart w:id="0" w:name="_GoBack"/>
       <w:r>
         <w:rPr>
           <w:color w:val="FF0000"/>
         </w:rPr>
         <w:t>for swapping pivot with i+1 element;</w:t>
       </w:r>
-      <w:bookmarkEnd w:id="0"/>
     </w:p>
     <w:p>
       <w:r>
@@ -770,56 +771,56 @@
     </w:p>
     <w:p>
       <w:r>
+        <w:t xml:space="preserve">        </w:t>
+      </w:r>
+      <w:proofErr w:type="spellStart"/>
+      <w:proofErr w:type="gramStart"/>
+      <w:r>
+        <w:t>int</w:t>
+      </w:r>
+      <w:proofErr w:type="spellEnd"/>
+      <w:proofErr w:type="gramEnd"/>
+      <w:r>
+        <w:t xml:space="preserve"> temp = </w:t>
+      </w:r>
+      <w:proofErr w:type="spellStart"/>
+      <w:r>
+        <w:t>arr</w:t>
+      </w:r>
+      <w:proofErr w:type="spellEnd"/>
+      <w:r>
+        <w:t>[i];</w:t>
+      </w:r>
+    </w:p>
+    <w:p>
+      <w:r>
+        <w:t xml:space="preserve">        </w:t>
+      </w:r>
+      <w:proofErr w:type="spellStart"/>
+      <w:proofErr w:type="gramStart"/>
+      <w:r>
+        <w:t>arr</w:t>
+      </w:r>
+      <w:proofErr w:type="spellEnd"/>
+      <w:r>
+        <w:t>[</w:t>
+      </w:r>
+      <w:proofErr w:type="gramEnd"/>
+      <w:r>
+        <w:t xml:space="preserve">i] = </w:t>
+      </w:r>
+      <w:proofErr w:type="spellStart"/>
+      <w:r>
+        <w:t>arr</w:t>
+      </w:r>
+      <w:proofErr w:type="spellEnd"/>
+      <w:r>
+        <w:t>[j];</w:t>
+      </w:r>
+    </w:p>
+    <w:p>
+      <w:r>
         <w:lastRenderedPageBreak/>
-        <w:t xml:space="preserve">        </w:t>
-      </w:r>
-      <w:proofErr w:type="spellStart"/>
-      <w:proofErr w:type="gramStart"/>
-      <w:r>
-        <w:t>int</w:t>
-      </w:r>
-      <w:proofErr w:type="spellEnd"/>
-      <w:proofErr w:type="gramEnd"/>
-      <w:r>
-        <w:t xml:space="preserve"> temp = </w:t>
-      </w:r>
-      <w:proofErr w:type="spellStart"/>
-      <w:r>
-        <w:t>arr</w:t>
-      </w:r>
-      <w:proofErr w:type="spellEnd"/>
-      <w:r>
-        <w:t>[i];</w:t>
-      </w:r>
-    </w:p>
-    <w:p>
-      <w:r>
-        <w:t xml:space="preserve">        </w:t>
-      </w:r>
-      <w:proofErr w:type="spellStart"/>
-      <w:proofErr w:type="gramStart"/>
-      <w:r>
-        <w:t>arr</w:t>
-      </w:r>
-      <w:proofErr w:type="spellEnd"/>
-      <w:r>
-        <w:t>[</w:t>
-      </w:r>
-      <w:proofErr w:type="gramEnd"/>
-      <w:r>
-        <w:t xml:space="preserve">i] = </w:t>
-      </w:r>
-      <w:proofErr w:type="spellStart"/>
-      <w:r>
-        <w:t>arr</w:t>
-      </w:r>
-      <w:proofErr w:type="spellEnd"/>
-      <w:r>
-        <w:t>[j];</w:t>
-      </w:r>
-    </w:p>
-    <w:p>
-      <w:r>
         <w:t xml:space="preserve">        </w:t>
       </w:r>
       <w:proofErr w:type="spellStart"/>

</xml_diff>